<commit_message>
product backlog and stories
</commit_message>
<xml_diff>
--- a/Product Backlog.docx
+++ b/Product Backlog.docx
@@ -9,17 +9,18 @@
         <w:tblLook w:val="04A0" w:firstRow="1" w:lastRow="0" w:firstColumn="1" w:lastColumn="0" w:noHBand="0" w:noVBand="1"/>
       </w:tblPr>
       <w:tblGrid>
-        <w:gridCol w:w="562"/>
-        <w:gridCol w:w="2694"/>
-        <w:gridCol w:w="3543"/>
+        <w:gridCol w:w="500"/>
+        <w:gridCol w:w="2147"/>
+        <w:gridCol w:w="1942"/>
+        <w:gridCol w:w="2221"/>
         <w:gridCol w:w="1285"/>
-        <w:gridCol w:w="975"/>
+        <w:gridCol w:w="967"/>
       </w:tblGrid>
       <w:tr>
         <w:tc>
           <w:tcPr>
-            <w:tcW w:w="8483" w:type="dxa"/>
-            <w:gridSpan w:val="5"/>
+            <w:tcW w:w="9062" w:type="dxa"/>
+            <w:gridSpan w:val="6"/>
           </w:tcPr>
           <w:p>
             <w:pPr>
@@ -41,7 +42,7 @@
       <w:tr>
         <w:tc>
           <w:tcPr>
-            <w:tcW w:w="562" w:type="dxa"/>
+            <w:tcW w:w="500" w:type="dxa"/>
             <w:shd w:val="clear" w:color="auto" w:fill="D5DCE4" w:themeFill="text2" w:themeFillTint="33"/>
           </w:tcPr>
           <w:p>
@@ -64,7 +65,7 @@
         </w:tc>
         <w:tc>
           <w:tcPr>
-            <w:tcW w:w="2694" w:type="dxa"/>
+            <w:tcW w:w="2147" w:type="dxa"/>
             <w:shd w:val="clear" w:color="auto" w:fill="D5DCE4" w:themeFill="text2" w:themeFillTint="33"/>
           </w:tcPr>
           <w:p>
@@ -95,7 +96,7 @@
         </w:tc>
         <w:tc>
           <w:tcPr>
-            <w:tcW w:w="3543" w:type="dxa"/>
+            <w:tcW w:w="1942" w:type="dxa"/>
             <w:shd w:val="clear" w:color="auto" w:fill="D5DCE4" w:themeFill="text2" w:themeFillTint="33"/>
           </w:tcPr>
           <w:p>
@@ -112,13 +113,13 @@
                 <w:sz w:val="24"/>
                 <w:szCs w:val="24"/>
               </w:rPr>
-              <w:t>Notes</w:t>
-            </w:r>
-          </w:p>
-        </w:tc>
-        <w:tc>
-          <w:tcPr>
-            <w:tcW w:w="709" w:type="dxa"/>
+              <w:t>Actor</w:t>
+            </w:r>
+          </w:p>
+        </w:tc>
+        <w:tc>
+          <w:tcPr>
+            <w:tcW w:w="2221" w:type="dxa"/>
             <w:shd w:val="clear" w:color="auto" w:fill="D5DCE4" w:themeFill="text2" w:themeFillTint="33"/>
           </w:tcPr>
           <w:p>
@@ -135,13 +136,13 @@
                 <w:sz w:val="24"/>
                 <w:szCs w:val="24"/>
               </w:rPr>
-              <w:t>Estimation</w:t>
-            </w:r>
-          </w:p>
-        </w:tc>
-        <w:tc>
-          <w:tcPr>
-            <w:tcW w:w="975" w:type="dxa"/>
+              <w:t>Notes</w:t>
+            </w:r>
+          </w:p>
+        </w:tc>
+        <w:tc>
+          <w:tcPr>
+            <w:tcW w:w="1285" w:type="dxa"/>
             <w:shd w:val="clear" w:color="auto" w:fill="D5DCE4" w:themeFill="text2" w:themeFillTint="33"/>
           </w:tcPr>
           <w:p>
@@ -158,6 +159,29 @@
                 <w:sz w:val="24"/>
                 <w:szCs w:val="24"/>
               </w:rPr>
+              <w:t>Estimation</w:t>
+            </w:r>
+          </w:p>
+        </w:tc>
+        <w:tc>
+          <w:tcPr>
+            <w:tcW w:w="967" w:type="dxa"/>
+            <w:shd w:val="clear" w:color="auto" w:fill="D5DCE4" w:themeFill="text2" w:themeFillTint="33"/>
+          </w:tcPr>
+          <w:p>
+            <w:pPr>
+              <w:rPr>
+                <w:b/>
+                <w:sz w:val="24"/>
+                <w:szCs w:val="24"/>
+              </w:rPr>
+            </w:pPr>
+            <w:r>
+              <w:rPr>
+                <w:b/>
+                <w:sz w:val="24"/>
+                <w:szCs w:val="24"/>
+              </w:rPr>
               <w:t>Priority</w:t>
             </w:r>
           </w:p>
@@ -166,132 +190,2035 @@
       <w:tr>
         <w:tc>
           <w:tcPr>
-            <w:tcW w:w="562" w:type="dxa"/>
+            <w:tcW w:w="500" w:type="dxa"/>
+          </w:tcPr>
+          <w:p>
+            <w:pPr>
+              <w:jc w:val="center"/>
+            </w:pPr>
+            <w:r>
+              <w:t>9</w:t>
+            </w:r>
+          </w:p>
+        </w:tc>
+        <w:tc>
+          <w:tcPr>
+            <w:tcW w:w="2147" w:type="dxa"/>
+          </w:tcPr>
+          <w:p>
+            <w:r>
+              <w:rPr>
+                <w:rFonts w:ascii="Arial" w:hAnsi="Arial" w:cs="Arial"/>
+                <w:b/>
+                <w:bCs/>
+                <w:color w:val="000000"/>
+              </w:rPr>
+              <w:t>Subscription Options</w:t>
+            </w:r>
+          </w:p>
+        </w:tc>
+        <w:tc>
+          <w:tcPr>
+            <w:tcW w:w="1942" w:type="dxa"/>
+          </w:tcPr>
+          <w:p>
+            <w:pPr>
+              <w:jc w:val="center"/>
+            </w:pPr>
+            <w:r>
+              <w:t>User</w:t>
+            </w:r>
+          </w:p>
+        </w:tc>
+        <w:tc>
+          <w:tcPr>
+            <w:tcW w:w="2221" w:type="dxa"/>
           </w:tcPr>
           <w:p/>
         </w:tc>
         <w:tc>
           <w:tcPr>
-            <w:tcW w:w="2694" w:type="dxa"/>
-          </w:tcPr>
-          <w:p/>
-        </w:tc>
-        <w:tc>
-          <w:tcPr>
-            <w:tcW w:w="3543" w:type="dxa"/>
-          </w:tcPr>
-          <w:p/>
-        </w:tc>
-        <w:tc>
-          <w:tcPr>
-            <w:tcW w:w="709" w:type="dxa"/>
-          </w:tcPr>
-          <w:p/>
-        </w:tc>
-        <w:tc>
-          <w:tcPr>
-            <w:tcW w:w="975" w:type="dxa"/>
-          </w:tcPr>
-          <w:p>
-            <w:bookmarkStart w:id="0" w:name="_GoBack"/>
-            <w:bookmarkEnd w:id="0"/>
+            <w:tcW w:w="1285" w:type="dxa"/>
+          </w:tcPr>
+          <w:p>
+            <w:pPr>
+              <w:jc w:val="center"/>
+            </w:pPr>
+            <w:r>
+              <w:t>20</w:t>
+            </w:r>
+          </w:p>
+        </w:tc>
+        <w:tc>
+          <w:tcPr>
+            <w:tcW w:w="967" w:type="dxa"/>
+          </w:tcPr>
+          <w:p>
+            <w:pPr>
+              <w:jc w:val="center"/>
+            </w:pPr>
+            <w:r>
+              <w:t>1</w:t>
+            </w:r>
           </w:p>
         </w:tc>
       </w:tr>
       <w:tr>
         <w:tc>
           <w:tcPr>
-            <w:tcW w:w="562" w:type="dxa"/>
+            <w:tcW w:w="500" w:type="dxa"/>
+          </w:tcPr>
+          <w:p>
+            <w:pPr>
+              <w:jc w:val="center"/>
+            </w:pPr>
+            <w:r>
+              <w:t>15</w:t>
+            </w:r>
+          </w:p>
+        </w:tc>
+        <w:tc>
+          <w:tcPr>
+            <w:tcW w:w="2147" w:type="dxa"/>
+          </w:tcPr>
+          <w:p>
+            <w:pPr>
+              <w:pStyle w:val="a4"/>
+              <w:spacing w:before="0" w:beforeAutospacing="0" w:after="200" w:afterAutospacing="0"/>
+            </w:pPr>
+            <w:r>
+              <w:rPr>
+                <w:rFonts w:ascii="Arial" w:hAnsi="Arial" w:cs="Arial"/>
+                <w:b/>
+                <w:bCs/>
+                <w:color w:val="000000"/>
+                <w:sz w:val="22"/>
+                <w:szCs w:val="22"/>
+              </w:rPr>
+              <w:t> User choosing to donate to a disaster</w:t>
+            </w:r>
+          </w:p>
+        </w:tc>
+        <w:tc>
+          <w:tcPr>
+            <w:tcW w:w="1942" w:type="dxa"/>
+          </w:tcPr>
+          <w:p>
+            <w:pPr>
+              <w:jc w:val="center"/>
+            </w:pPr>
+            <w:r>
+              <w:t>User</w:t>
+            </w:r>
+          </w:p>
+        </w:tc>
+        <w:tc>
+          <w:tcPr>
+            <w:tcW w:w="2221" w:type="dxa"/>
           </w:tcPr>
           <w:p/>
         </w:tc>
         <w:tc>
           <w:tcPr>
-            <w:tcW w:w="2694" w:type="dxa"/>
-          </w:tcPr>
-          <w:p/>
-        </w:tc>
-        <w:tc>
-          <w:tcPr>
-            <w:tcW w:w="3543" w:type="dxa"/>
-          </w:tcPr>
-          <w:p/>
-        </w:tc>
-        <w:tc>
-          <w:tcPr>
-            <w:tcW w:w="709" w:type="dxa"/>
-          </w:tcPr>
-          <w:p/>
-        </w:tc>
-        <w:tc>
-          <w:tcPr>
-            <w:tcW w:w="975" w:type="dxa"/>
-          </w:tcPr>
-          <w:p/>
+            <w:tcW w:w="1285" w:type="dxa"/>
+          </w:tcPr>
+          <w:p>
+            <w:pPr>
+              <w:jc w:val="center"/>
+            </w:pPr>
+            <w:r>
+              <w:t>10</w:t>
+            </w:r>
+          </w:p>
+        </w:tc>
+        <w:tc>
+          <w:tcPr>
+            <w:tcW w:w="967" w:type="dxa"/>
+          </w:tcPr>
+          <w:p>
+            <w:pPr>
+              <w:jc w:val="center"/>
+            </w:pPr>
+            <w:r>
+              <w:t>1</w:t>
+            </w:r>
+          </w:p>
         </w:tc>
       </w:tr>
       <w:tr>
         <w:tc>
           <w:tcPr>
-            <w:tcW w:w="562" w:type="dxa"/>
+            <w:tcW w:w="500" w:type="dxa"/>
+          </w:tcPr>
+          <w:p>
+            <w:pPr>
+              <w:jc w:val="center"/>
+            </w:pPr>
+            <w:r>
+              <w:t>16</w:t>
+            </w:r>
+          </w:p>
+        </w:tc>
+        <w:tc>
+          <w:tcPr>
+            <w:tcW w:w="2147" w:type="dxa"/>
+          </w:tcPr>
+          <w:p>
+            <w:r>
+              <w:rPr>
+                <w:rFonts w:ascii="Arial" w:hAnsi="Arial" w:cs="Arial"/>
+                <w:b/>
+                <w:bCs/>
+                <w:color w:val="000000"/>
+              </w:rPr>
+              <w:t>Shopping basket - put</w:t>
+            </w:r>
+          </w:p>
+        </w:tc>
+        <w:tc>
+          <w:tcPr>
+            <w:tcW w:w="1942" w:type="dxa"/>
+          </w:tcPr>
+          <w:p>
+            <w:pPr>
+              <w:jc w:val="center"/>
+            </w:pPr>
+            <w:r>
+              <w:t>User</w:t>
+            </w:r>
+          </w:p>
+        </w:tc>
+        <w:tc>
+          <w:tcPr>
+            <w:tcW w:w="2221" w:type="dxa"/>
           </w:tcPr>
           <w:p/>
         </w:tc>
         <w:tc>
           <w:tcPr>
-            <w:tcW w:w="2694" w:type="dxa"/>
-          </w:tcPr>
-          <w:p/>
-        </w:tc>
-        <w:tc>
-          <w:tcPr>
-            <w:tcW w:w="3543" w:type="dxa"/>
-          </w:tcPr>
-          <w:p/>
-        </w:tc>
-        <w:tc>
-          <w:tcPr>
-            <w:tcW w:w="709" w:type="dxa"/>
-          </w:tcPr>
-          <w:p/>
-        </w:tc>
-        <w:tc>
-          <w:tcPr>
-            <w:tcW w:w="975" w:type="dxa"/>
-          </w:tcPr>
-          <w:p/>
+            <w:tcW w:w="1285" w:type="dxa"/>
+          </w:tcPr>
+          <w:p>
+            <w:pPr>
+              <w:jc w:val="center"/>
+            </w:pPr>
+            <w:r>
+              <w:t>12</w:t>
+            </w:r>
+          </w:p>
+        </w:tc>
+        <w:tc>
+          <w:tcPr>
+            <w:tcW w:w="967" w:type="dxa"/>
+          </w:tcPr>
+          <w:p>
+            <w:pPr>
+              <w:jc w:val="center"/>
+            </w:pPr>
+            <w:r>
+              <w:t>1</w:t>
+            </w:r>
+          </w:p>
         </w:tc>
       </w:tr>
       <w:tr>
         <w:tc>
           <w:tcPr>
-            <w:tcW w:w="562" w:type="dxa"/>
+            <w:tcW w:w="500" w:type="dxa"/>
+          </w:tcPr>
+          <w:p>
+            <w:pPr>
+              <w:jc w:val="center"/>
+            </w:pPr>
+            <w:r>
+              <w:t>17</w:t>
+            </w:r>
+          </w:p>
+        </w:tc>
+        <w:tc>
+          <w:tcPr>
+            <w:tcW w:w="2147" w:type="dxa"/>
+          </w:tcPr>
+          <w:p>
+            <w:r>
+              <w:rPr>
+                <w:rFonts w:ascii="Arial" w:hAnsi="Arial" w:cs="Arial"/>
+                <w:b/>
+                <w:bCs/>
+                <w:color w:val="000000"/>
+              </w:rPr>
+              <w:t>Remove items from basket</w:t>
+            </w:r>
+          </w:p>
+        </w:tc>
+        <w:tc>
+          <w:tcPr>
+            <w:tcW w:w="1942" w:type="dxa"/>
+          </w:tcPr>
+          <w:p>
+            <w:pPr>
+              <w:jc w:val="center"/>
+            </w:pPr>
+            <w:r>
+              <w:t>User</w:t>
+            </w:r>
+          </w:p>
+        </w:tc>
+        <w:tc>
+          <w:tcPr>
+            <w:tcW w:w="2221" w:type="dxa"/>
           </w:tcPr>
           <w:p/>
         </w:tc>
         <w:tc>
           <w:tcPr>
-            <w:tcW w:w="2694" w:type="dxa"/>
+            <w:tcW w:w="1285" w:type="dxa"/>
+          </w:tcPr>
+          <w:p>
+            <w:pPr>
+              <w:jc w:val="center"/>
+            </w:pPr>
+            <w:r>
+              <w:t>3</w:t>
+            </w:r>
+          </w:p>
+        </w:tc>
+        <w:tc>
+          <w:tcPr>
+            <w:tcW w:w="967" w:type="dxa"/>
+          </w:tcPr>
+          <w:p>
+            <w:pPr>
+              <w:jc w:val="center"/>
+            </w:pPr>
+            <w:r>
+              <w:t>1</w:t>
+            </w:r>
+          </w:p>
+        </w:tc>
+      </w:tr>
+      <w:tr>
+        <w:tc>
+          <w:tcPr>
+            <w:tcW w:w="500" w:type="dxa"/>
+          </w:tcPr>
+          <w:p>
+            <w:pPr>
+              <w:jc w:val="center"/>
+            </w:pPr>
+            <w:r>
+              <w:t>20</w:t>
+            </w:r>
+          </w:p>
+        </w:tc>
+        <w:tc>
+          <w:tcPr>
+            <w:tcW w:w="2147" w:type="dxa"/>
+          </w:tcPr>
+          <w:p>
+            <w:pPr>
+              <w:rPr>
+                <w:rFonts w:ascii="Arial" w:hAnsi="Arial" w:cs="Arial"/>
+                <w:b/>
+                <w:bCs/>
+                <w:color w:val="000000"/>
+              </w:rPr>
+            </w:pPr>
+            <w:r>
+              <w:rPr>
+                <w:rFonts w:ascii="Arial" w:hAnsi="Arial" w:cs="Arial"/>
+                <w:b/>
+                <w:bCs/>
+                <w:color w:val="000000"/>
+              </w:rPr>
+              <w:t>Pay for the items</w:t>
+            </w:r>
+          </w:p>
+        </w:tc>
+        <w:tc>
+          <w:tcPr>
+            <w:tcW w:w="1942" w:type="dxa"/>
+          </w:tcPr>
+          <w:p>
+            <w:pPr>
+              <w:jc w:val="center"/>
+            </w:pPr>
+            <w:r>
+              <w:t>User</w:t>
+            </w:r>
+          </w:p>
+        </w:tc>
+        <w:tc>
+          <w:tcPr>
+            <w:tcW w:w="2221" w:type="dxa"/>
           </w:tcPr>
           <w:p/>
         </w:tc>
         <w:tc>
           <w:tcPr>
-            <w:tcW w:w="3543" w:type="dxa"/>
+            <w:tcW w:w="1285" w:type="dxa"/>
+          </w:tcPr>
+          <w:p>
+            <w:pPr>
+              <w:jc w:val="center"/>
+            </w:pPr>
+            <w:r>
+              <w:t>7</w:t>
+            </w:r>
+          </w:p>
+        </w:tc>
+        <w:tc>
+          <w:tcPr>
+            <w:tcW w:w="967" w:type="dxa"/>
+          </w:tcPr>
+          <w:p>
+            <w:pPr>
+              <w:jc w:val="center"/>
+            </w:pPr>
+            <w:r>
+              <w:t>1</w:t>
+            </w:r>
+          </w:p>
+        </w:tc>
+      </w:tr>
+      <w:tr>
+        <w:tc>
+          <w:tcPr>
+            <w:tcW w:w="500" w:type="dxa"/>
+          </w:tcPr>
+          <w:p>
+            <w:pPr>
+              <w:jc w:val="center"/>
+            </w:pPr>
+            <w:r>
+              <w:t>10</w:t>
+            </w:r>
+          </w:p>
+        </w:tc>
+        <w:tc>
+          <w:tcPr>
+            <w:tcW w:w="2147" w:type="dxa"/>
+          </w:tcPr>
+          <w:p>
+            <w:pPr>
+              <w:rPr>
+                <w:rFonts w:ascii="Arial" w:hAnsi="Arial" w:cs="Arial"/>
+                <w:b/>
+                <w:bCs/>
+                <w:color w:val="000000"/>
+              </w:rPr>
+            </w:pPr>
+            <w:r>
+              <w:rPr>
+                <w:rFonts w:ascii="Arial" w:hAnsi="Arial" w:cs="Arial"/>
+                <w:b/>
+                <w:bCs/>
+                <w:color w:val="000000"/>
+              </w:rPr>
+              <w:t>Donate anonymously</w:t>
+            </w:r>
+          </w:p>
+        </w:tc>
+        <w:tc>
+          <w:tcPr>
+            <w:tcW w:w="1942" w:type="dxa"/>
+          </w:tcPr>
+          <w:p>
+            <w:pPr>
+              <w:jc w:val="center"/>
+            </w:pPr>
+            <w:r>
+              <w:t>User</w:t>
+            </w:r>
+          </w:p>
+        </w:tc>
+        <w:tc>
+          <w:tcPr>
+            <w:tcW w:w="2221" w:type="dxa"/>
           </w:tcPr>
           <w:p/>
         </w:tc>
         <w:tc>
           <w:tcPr>
-            <w:tcW w:w="709" w:type="dxa"/>
+            <w:tcW w:w="1285" w:type="dxa"/>
+          </w:tcPr>
+          <w:p>
+            <w:pPr>
+              <w:jc w:val="center"/>
+            </w:pPr>
+            <w:r>
+              <w:t>6</w:t>
+            </w:r>
+          </w:p>
+        </w:tc>
+        <w:tc>
+          <w:tcPr>
+            <w:tcW w:w="967" w:type="dxa"/>
+          </w:tcPr>
+          <w:p>
+            <w:pPr>
+              <w:jc w:val="center"/>
+            </w:pPr>
+            <w:r>
+              <w:t>2</w:t>
+            </w:r>
+          </w:p>
+        </w:tc>
+      </w:tr>
+      <w:tr>
+        <w:tc>
+          <w:tcPr>
+            <w:tcW w:w="500" w:type="dxa"/>
+          </w:tcPr>
+          <w:p>
+            <w:pPr>
+              <w:jc w:val="center"/>
+            </w:pPr>
+            <w:r>
+              <w:t>18</w:t>
+            </w:r>
+          </w:p>
+        </w:tc>
+        <w:tc>
+          <w:tcPr>
+            <w:tcW w:w="2147" w:type="dxa"/>
+          </w:tcPr>
+          <w:p>
+            <w:pPr>
+              <w:rPr>
+                <w:rFonts w:ascii="Arial" w:hAnsi="Arial" w:cs="Arial"/>
+                <w:b/>
+                <w:bCs/>
+                <w:color w:val="000000"/>
+              </w:rPr>
+            </w:pPr>
+            <w:r>
+              <w:rPr>
+                <w:rFonts w:ascii="Arial" w:hAnsi="Arial" w:cs="Arial"/>
+                <w:b/>
+                <w:bCs/>
+                <w:color w:val="000000"/>
+              </w:rPr>
+              <w:t>Edit the item(s) in the basket</w:t>
+            </w:r>
+          </w:p>
+        </w:tc>
+        <w:tc>
+          <w:tcPr>
+            <w:tcW w:w="1942" w:type="dxa"/>
+          </w:tcPr>
+          <w:p>
+            <w:pPr>
+              <w:jc w:val="center"/>
+            </w:pPr>
+            <w:r>
+              <w:t>User</w:t>
+            </w:r>
+          </w:p>
+        </w:tc>
+        <w:tc>
+          <w:tcPr>
+            <w:tcW w:w="2221" w:type="dxa"/>
           </w:tcPr>
           <w:p/>
         </w:tc>
         <w:tc>
           <w:tcPr>
-            <w:tcW w:w="975" w:type="dxa"/>
+            <w:tcW w:w="1285" w:type="dxa"/>
+          </w:tcPr>
+          <w:p>
+            <w:pPr>
+              <w:jc w:val="center"/>
+            </w:pPr>
+            <w:r>
+              <w:t>4</w:t>
+            </w:r>
+          </w:p>
+        </w:tc>
+        <w:tc>
+          <w:tcPr>
+            <w:tcW w:w="967" w:type="dxa"/>
+          </w:tcPr>
+          <w:p>
+            <w:pPr>
+              <w:jc w:val="center"/>
+            </w:pPr>
+            <w:r>
+              <w:t>2</w:t>
+            </w:r>
+          </w:p>
+        </w:tc>
+      </w:tr>
+      <w:tr>
+        <w:tc>
+          <w:tcPr>
+            <w:tcW w:w="500" w:type="dxa"/>
+          </w:tcPr>
+          <w:p>
+            <w:pPr>
+              <w:jc w:val="center"/>
+            </w:pPr>
+            <w:r>
+              <w:t>1</w:t>
+            </w:r>
+          </w:p>
+        </w:tc>
+        <w:tc>
+          <w:tcPr>
+            <w:tcW w:w="2147" w:type="dxa"/>
+          </w:tcPr>
+          <w:p>
+            <w:pPr>
+              <w:rPr>
+                <w:rFonts w:ascii="Arial" w:hAnsi="Arial" w:cs="Arial"/>
+                <w:b/>
+                <w:bCs/>
+                <w:color w:val="000000"/>
+              </w:rPr>
+            </w:pPr>
+            <w:r>
+              <w:rPr>
+                <w:rFonts w:ascii="Arial" w:hAnsi="Arial" w:cs="Arial"/>
+                <w:b/>
+                <w:bCs/>
+                <w:color w:val="000000"/>
+              </w:rPr>
+              <w:t>Inserting new item(s)</w:t>
+            </w:r>
+          </w:p>
+        </w:tc>
+        <w:tc>
+          <w:tcPr>
+            <w:tcW w:w="1942" w:type="dxa"/>
+          </w:tcPr>
+          <w:p>
+            <w:pPr>
+              <w:jc w:val="center"/>
+            </w:pPr>
+            <w:r>
+              <w:t>Admin</w:t>
+            </w:r>
+          </w:p>
+        </w:tc>
+        <w:tc>
+          <w:tcPr>
+            <w:tcW w:w="2221" w:type="dxa"/>
           </w:tcPr>
           <w:p/>
+        </w:tc>
+        <w:tc>
+          <w:tcPr>
+            <w:tcW w:w="1285" w:type="dxa"/>
+          </w:tcPr>
+          <w:p>
+            <w:pPr>
+              <w:jc w:val="center"/>
+            </w:pPr>
+            <w:r>
+              <w:t>4</w:t>
+            </w:r>
+          </w:p>
+        </w:tc>
+        <w:tc>
+          <w:tcPr>
+            <w:tcW w:w="967" w:type="dxa"/>
+          </w:tcPr>
+          <w:p>
+            <w:pPr>
+              <w:jc w:val="center"/>
+            </w:pPr>
+            <w:r>
+              <w:t>3</w:t>
+            </w:r>
+          </w:p>
+        </w:tc>
+      </w:tr>
+      <w:tr>
+        <w:tc>
+          <w:tcPr>
+            <w:tcW w:w="500" w:type="dxa"/>
+          </w:tcPr>
+          <w:p>
+            <w:pPr>
+              <w:jc w:val="center"/>
+            </w:pPr>
+            <w:r>
+              <w:t>2</w:t>
+            </w:r>
+          </w:p>
+        </w:tc>
+        <w:tc>
+          <w:tcPr>
+            <w:tcW w:w="2147" w:type="dxa"/>
+          </w:tcPr>
+          <w:p>
+            <w:pPr>
+              <w:rPr>
+                <w:rFonts w:ascii="Arial" w:hAnsi="Arial" w:cs="Arial"/>
+                <w:b/>
+                <w:bCs/>
+                <w:color w:val="000000"/>
+              </w:rPr>
+            </w:pPr>
+            <w:r>
+              <w:rPr>
+                <w:rFonts w:ascii="Arial" w:hAnsi="Arial" w:cs="Arial"/>
+                <w:b/>
+                <w:bCs/>
+                <w:color w:val="000000"/>
+              </w:rPr>
+              <w:t>Removing existing item(s)</w:t>
+            </w:r>
+          </w:p>
+        </w:tc>
+        <w:tc>
+          <w:tcPr>
+            <w:tcW w:w="1942" w:type="dxa"/>
+          </w:tcPr>
+          <w:p>
+            <w:pPr>
+              <w:jc w:val="center"/>
+            </w:pPr>
+            <w:r>
+              <w:t>Admin</w:t>
+            </w:r>
+          </w:p>
+        </w:tc>
+        <w:tc>
+          <w:tcPr>
+            <w:tcW w:w="2221" w:type="dxa"/>
+          </w:tcPr>
+          <w:p/>
+        </w:tc>
+        <w:tc>
+          <w:tcPr>
+            <w:tcW w:w="1285" w:type="dxa"/>
+          </w:tcPr>
+          <w:p>
+            <w:pPr>
+              <w:jc w:val="center"/>
+            </w:pPr>
+            <w:r>
+              <w:t>4</w:t>
+            </w:r>
+          </w:p>
+        </w:tc>
+        <w:tc>
+          <w:tcPr>
+            <w:tcW w:w="967" w:type="dxa"/>
+          </w:tcPr>
+          <w:p>
+            <w:pPr>
+              <w:jc w:val="center"/>
+            </w:pPr>
+            <w:r>
+              <w:t>3</w:t>
+            </w:r>
+          </w:p>
+        </w:tc>
+      </w:tr>
+      <w:tr>
+        <w:tc>
+          <w:tcPr>
+            <w:tcW w:w="500" w:type="dxa"/>
+          </w:tcPr>
+          <w:p>
+            <w:pPr>
+              <w:jc w:val="center"/>
+            </w:pPr>
+            <w:r>
+              <w:t>3</w:t>
+            </w:r>
+          </w:p>
+        </w:tc>
+        <w:tc>
+          <w:tcPr>
+            <w:tcW w:w="2147" w:type="dxa"/>
+          </w:tcPr>
+          <w:p>
+            <w:pPr>
+              <w:rPr>
+                <w:rFonts w:ascii="Arial" w:hAnsi="Arial" w:cs="Arial"/>
+                <w:b/>
+                <w:bCs/>
+                <w:color w:val="000000"/>
+              </w:rPr>
+            </w:pPr>
+            <w:r>
+              <w:rPr>
+                <w:rFonts w:ascii="Arial" w:hAnsi="Arial" w:cs="Arial"/>
+                <w:b/>
+                <w:bCs/>
+                <w:color w:val="000000"/>
+              </w:rPr>
+              <w:t>Updating existing item(s)</w:t>
+            </w:r>
+          </w:p>
+        </w:tc>
+        <w:tc>
+          <w:tcPr>
+            <w:tcW w:w="1942" w:type="dxa"/>
+          </w:tcPr>
+          <w:p>
+            <w:pPr>
+              <w:jc w:val="center"/>
+            </w:pPr>
+            <w:r>
+              <w:t>Admin</w:t>
+            </w:r>
+          </w:p>
+        </w:tc>
+        <w:tc>
+          <w:tcPr>
+            <w:tcW w:w="2221" w:type="dxa"/>
+          </w:tcPr>
+          <w:p/>
+        </w:tc>
+        <w:tc>
+          <w:tcPr>
+            <w:tcW w:w="1285" w:type="dxa"/>
+          </w:tcPr>
+          <w:p>
+            <w:pPr>
+              <w:jc w:val="center"/>
+            </w:pPr>
+            <w:r>
+              <w:t>4</w:t>
+            </w:r>
+          </w:p>
+        </w:tc>
+        <w:tc>
+          <w:tcPr>
+            <w:tcW w:w="967" w:type="dxa"/>
+          </w:tcPr>
+          <w:p>
+            <w:pPr>
+              <w:jc w:val="center"/>
+            </w:pPr>
+            <w:r>
+              <w:t>3</w:t>
+            </w:r>
+          </w:p>
+        </w:tc>
+      </w:tr>
+      <w:tr>
+        <w:tc>
+          <w:tcPr>
+            <w:tcW w:w="500" w:type="dxa"/>
+          </w:tcPr>
+          <w:p>
+            <w:pPr>
+              <w:jc w:val="center"/>
+            </w:pPr>
+            <w:r>
+              <w:t>4</w:t>
+            </w:r>
+          </w:p>
+        </w:tc>
+        <w:tc>
+          <w:tcPr>
+            <w:tcW w:w="2147" w:type="dxa"/>
+          </w:tcPr>
+          <w:p>
+            <w:pPr>
+              <w:rPr>
+                <w:rFonts w:ascii="Arial" w:hAnsi="Arial" w:cs="Arial"/>
+                <w:b/>
+                <w:bCs/>
+                <w:color w:val="000000"/>
+              </w:rPr>
+            </w:pPr>
+            <w:r>
+              <w:rPr>
+                <w:rFonts w:ascii="Arial" w:hAnsi="Arial" w:cs="Arial"/>
+                <w:b/>
+                <w:bCs/>
+                <w:color w:val="000000"/>
+              </w:rPr>
+              <w:t>Adding new disaster</w:t>
+            </w:r>
+          </w:p>
+        </w:tc>
+        <w:tc>
+          <w:tcPr>
+            <w:tcW w:w="1942" w:type="dxa"/>
+          </w:tcPr>
+          <w:p>
+            <w:pPr>
+              <w:jc w:val="center"/>
+            </w:pPr>
+            <w:r>
+              <w:t>Admin</w:t>
+            </w:r>
+          </w:p>
+        </w:tc>
+        <w:tc>
+          <w:tcPr>
+            <w:tcW w:w="2221" w:type="dxa"/>
+          </w:tcPr>
+          <w:p/>
+        </w:tc>
+        <w:tc>
+          <w:tcPr>
+            <w:tcW w:w="1285" w:type="dxa"/>
+          </w:tcPr>
+          <w:p>
+            <w:pPr>
+              <w:jc w:val="center"/>
+            </w:pPr>
+            <w:r>
+              <w:t>4</w:t>
+            </w:r>
+          </w:p>
+        </w:tc>
+        <w:tc>
+          <w:tcPr>
+            <w:tcW w:w="967" w:type="dxa"/>
+          </w:tcPr>
+          <w:p>
+            <w:pPr>
+              <w:jc w:val="center"/>
+            </w:pPr>
+            <w:r>
+              <w:t>3</w:t>
+            </w:r>
+          </w:p>
+        </w:tc>
+      </w:tr>
+      <w:tr>
+        <w:tc>
+          <w:tcPr>
+            <w:tcW w:w="500" w:type="dxa"/>
+          </w:tcPr>
+          <w:p>
+            <w:pPr>
+              <w:jc w:val="center"/>
+            </w:pPr>
+            <w:r>
+              <w:t>5</w:t>
+            </w:r>
+          </w:p>
+        </w:tc>
+        <w:tc>
+          <w:tcPr>
+            <w:tcW w:w="2147" w:type="dxa"/>
+          </w:tcPr>
+          <w:p>
+            <w:pPr>
+              <w:ind w:firstLine="720"/>
+              <w:rPr>
+                <w:rFonts w:ascii="Arial" w:hAnsi="Arial" w:cs="Arial"/>
+                <w:b/>
+                <w:bCs/>
+                <w:color w:val="000000"/>
+              </w:rPr>
+            </w:pPr>
+            <w:r>
+              <w:rPr>
+                <w:rFonts w:ascii="Arial" w:hAnsi="Arial" w:cs="Arial"/>
+                <w:b/>
+                <w:bCs/>
+                <w:color w:val="000000"/>
+              </w:rPr>
+              <w:t>Updating existing disaster</w:t>
+            </w:r>
+          </w:p>
+        </w:tc>
+        <w:tc>
+          <w:tcPr>
+            <w:tcW w:w="1942" w:type="dxa"/>
+          </w:tcPr>
+          <w:p>
+            <w:pPr>
+              <w:jc w:val="center"/>
+            </w:pPr>
+            <w:r>
+              <w:t>Admin</w:t>
+            </w:r>
+          </w:p>
+        </w:tc>
+        <w:tc>
+          <w:tcPr>
+            <w:tcW w:w="2221" w:type="dxa"/>
+          </w:tcPr>
+          <w:p/>
+        </w:tc>
+        <w:tc>
+          <w:tcPr>
+            <w:tcW w:w="1285" w:type="dxa"/>
+          </w:tcPr>
+          <w:p>
+            <w:pPr>
+              <w:jc w:val="center"/>
+            </w:pPr>
+            <w:r>
+              <w:t>4</w:t>
+            </w:r>
+          </w:p>
+        </w:tc>
+        <w:tc>
+          <w:tcPr>
+            <w:tcW w:w="967" w:type="dxa"/>
+          </w:tcPr>
+          <w:p>
+            <w:pPr>
+              <w:jc w:val="center"/>
+            </w:pPr>
+            <w:r>
+              <w:t>3</w:t>
+            </w:r>
+          </w:p>
+        </w:tc>
+      </w:tr>
+      <w:tr>
+        <w:tc>
+          <w:tcPr>
+            <w:tcW w:w="500" w:type="dxa"/>
+          </w:tcPr>
+          <w:p>
+            <w:pPr>
+              <w:jc w:val="center"/>
+            </w:pPr>
+            <w:r>
+              <w:t>12</w:t>
+            </w:r>
+          </w:p>
+        </w:tc>
+        <w:tc>
+          <w:tcPr>
+            <w:tcW w:w="2147" w:type="dxa"/>
+          </w:tcPr>
+          <w:p>
+            <w:pPr>
+              <w:rPr>
+                <w:rFonts w:ascii="Arial" w:hAnsi="Arial" w:cs="Arial"/>
+                <w:b/>
+                <w:bCs/>
+                <w:color w:val="000000"/>
+              </w:rPr>
+            </w:pPr>
+            <w:r>
+              <w:rPr>
+                <w:rFonts w:ascii="Arial" w:hAnsi="Arial" w:cs="Arial"/>
+                <w:b/>
+                <w:bCs/>
+                <w:color w:val="000000"/>
+              </w:rPr>
+              <w:t>Updating account</w:t>
+            </w:r>
+          </w:p>
+        </w:tc>
+        <w:tc>
+          <w:tcPr>
+            <w:tcW w:w="1942" w:type="dxa"/>
+          </w:tcPr>
+          <w:p>
+            <w:pPr>
+              <w:jc w:val="center"/>
+            </w:pPr>
+            <w:r>
+              <w:t>User</w:t>
+            </w:r>
+          </w:p>
+        </w:tc>
+        <w:tc>
+          <w:tcPr>
+            <w:tcW w:w="2221" w:type="dxa"/>
+          </w:tcPr>
+          <w:p/>
+        </w:tc>
+        <w:tc>
+          <w:tcPr>
+            <w:tcW w:w="1285" w:type="dxa"/>
+          </w:tcPr>
+          <w:p>
+            <w:pPr>
+              <w:jc w:val="center"/>
+            </w:pPr>
+            <w:r>
+              <w:t>4</w:t>
+            </w:r>
+          </w:p>
+        </w:tc>
+        <w:tc>
+          <w:tcPr>
+            <w:tcW w:w="967" w:type="dxa"/>
+          </w:tcPr>
+          <w:p>
+            <w:pPr>
+              <w:jc w:val="center"/>
+            </w:pPr>
+            <w:r>
+              <w:t>3</w:t>
+            </w:r>
+          </w:p>
+        </w:tc>
+      </w:tr>
+      <w:tr>
+        <w:trPr>
+          <w:trHeight w:val="223"/>
+        </w:trPr>
+        <w:tc>
+          <w:tcPr>
+            <w:tcW w:w="500" w:type="dxa"/>
+          </w:tcPr>
+          <w:p>
+            <w:pPr>
+              <w:jc w:val="center"/>
+            </w:pPr>
+            <w:r>
+              <w:t>19</w:t>
+            </w:r>
+          </w:p>
+        </w:tc>
+        <w:tc>
+          <w:tcPr>
+            <w:tcW w:w="2147" w:type="dxa"/>
+          </w:tcPr>
+          <w:p>
+            <w:pPr>
+              <w:pStyle w:val="a4"/>
+              <w:spacing w:before="0" w:beforeAutospacing="0" w:after="200" w:afterAutospacing="0"/>
+            </w:pPr>
+            <w:r>
+              <w:rPr>
+                <w:rFonts w:ascii="Arial" w:hAnsi="Arial" w:cs="Arial"/>
+                <w:b/>
+                <w:bCs/>
+                <w:color w:val="000000"/>
+                <w:sz w:val="22"/>
+                <w:szCs w:val="22"/>
+              </w:rPr>
+              <w:t>View my basket</w:t>
+            </w:r>
+          </w:p>
+        </w:tc>
+        <w:tc>
+          <w:tcPr>
+            <w:tcW w:w="1942" w:type="dxa"/>
+          </w:tcPr>
+          <w:p>
+            <w:pPr>
+              <w:jc w:val="center"/>
+            </w:pPr>
+            <w:r>
+              <w:t>User</w:t>
+            </w:r>
+          </w:p>
+        </w:tc>
+        <w:tc>
+          <w:tcPr>
+            <w:tcW w:w="2221" w:type="dxa"/>
+          </w:tcPr>
+          <w:p/>
+        </w:tc>
+        <w:tc>
+          <w:tcPr>
+            <w:tcW w:w="1285" w:type="dxa"/>
+          </w:tcPr>
+          <w:p>
+            <w:pPr>
+              <w:jc w:val="center"/>
+            </w:pPr>
+            <w:r>
+              <w:t>2</w:t>
+            </w:r>
+          </w:p>
+        </w:tc>
+        <w:tc>
+          <w:tcPr>
+            <w:tcW w:w="967" w:type="dxa"/>
+          </w:tcPr>
+          <w:p>
+            <w:pPr>
+              <w:jc w:val="center"/>
+            </w:pPr>
+            <w:r>
+              <w:t>3</w:t>
+            </w:r>
+          </w:p>
+        </w:tc>
+      </w:tr>
+      <w:tr>
+        <w:trPr>
+          <w:trHeight w:val="594"/>
+        </w:trPr>
+        <w:tc>
+          <w:tcPr>
+            <w:tcW w:w="500" w:type="dxa"/>
+          </w:tcPr>
+          <w:p>
+            <w:pPr>
+              <w:jc w:val="center"/>
+            </w:pPr>
+            <w:r>
+              <w:t>23</w:t>
+            </w:r>
+          </w:p>
+        </w:tc>
+        <w:tc>
+          <w:tcPr>
+            <w:tcW w:w="2147" w:type="dxa"/>
+          </w:tcPr>
+          <w:p>
+            <w:pPr>
+              <w:pStyle w:val="a4"/>
+              <w:spacing w:before="0" w:beforeAutospacing="0" w:after="0" w:afterAutospacing="0"/>
+            </w:pPr>
+            <w:r>
+              <w:rPr>
+                <w:rFonts w:ascii="Arial" w:hAnsi="Arial" w:cs="Arial"/>
+                <w:b/>
+                <w:bCs/>
+                <w:color w:val="000000"/>
+                <w:sz w:val="22"/>
+                <w:szCs w:val="22"/>
+              </w:rPr>
+              <w:t> Check the disasters</w:t>
+            </w:r>
+          </w:p>
+          <w:p>
+            <w:pPr>
+              <w:rPr>
+                <w:rFonts w:ascii="Arial" w:hAnsi="Arial" w:cs="Arial"/>
+                <w:b/>
+                <w:bCs/>
+                <w:color w:val="000000"/>
+              </w:rPr>
+            </w:pPr>
+          </w:p>
+        </w:tc>
+        <w:tc>
+          <w:tcPr>
+            <w:tcW w:w="1942" w:type="dxa"/>
+          </w:tcPr>
+          <w:p>
+            <w:pPr>
+              <w:jc w:val="center"/>
+            </w:pPr>
+            <w:r>
+              <w:t>Visitor</w:t>
+            </w:r>
+          </w:p>
+        </w:tc>
+        <w:tc>
+          <w:tcPr>
+            <w:tcW w:w="2221" w:type="dxa"/>
+          </w:tcPr>
+          <w:p/>
+        </w:tc>
+        <w:tc>
+          <w:tcPr>
+            <w:tcW w:w="1285" w:type="dxa"/>
+          </w:tcPr>
+          <w:p>
+            <w:pPr>
+              <w:jc w:val="center"/>
+            </w:pPr>
+            <w:r>
+              <w:t>2</w:t>
+            </w:r>
+          </w:p>
+        </w:tc>
+        <w:tc>
+          <w:tcPr>
+            <w:tcW w:w="967" w:type="dxa"/>
+          </w:tcPr>
+          <w:p>
+            <w:pPr>
+              <w:jc w:val="center"/>
+            </w:pPr>
+            <w:r>
+              <w:t>3</w:t>
+            </w:r>
+          </w:p>
+        </w:tc>
+      </w:tr>
+      <w:tr>
+        <w:tc>
+          <w:tcPr>
+            <w:tcW w:w="500" w:type="dxa"/>
+          </w:tcPr>
+          <w:p>
+            <w:pPr>
+              <w:jc w:val="center"/>
+            </w:pPr>
+            <w:r>
+              <w:t>6</w:t>
+            </w:r>
+          </w:p>
+        </w:tc>
+        <w:tc>
+          <w:tcPr>
+            <w:tcW w:w="2147" w:type="dxa"/>
+          </w:tcPr>
+          <w:p>
+            <w:pPr>
+              <w:rPr>
+                <w:rFonts w:ascii="Arial" w:hAnsi="Arial" w:cs="Arial"/>
+                <w:b/>
+                <w:bCs/>
+                <w:color w:val="000000"/>
+              </w:rPr>
+            </w:pPr>
+            <w:r>
+              <w:rPr>
+                <w:rFonts w:ascii="Arial" w:hAnsi="Arial" w:cs="Arial"/>
+                <w:b/>
+                <w:bCs/>
+                <w:color w:val="000000"/>
+              </w:rPr>
+              <w:t>Viewing a list of the user’s accounts</w:t>
+            </w:r>
+          </w:p>
+        </w:tc>
+        <w:tc>
+          <w:tcPr>
+            <w:tcW w:w="1942" w:type="dxa"/>
+          </w:tcPr>
+          <w:p>
+            <w:pPr>
+              <w:jc w:val="center"/>
+            </w:pPr>
+            <w:r>
+              <w:t>Admin</w:t>
+            </w:r>
+          </w:p>
+        </w:tc>
+        <w:tc>
+          <w:tcPr>
+            <w:tcW w:w="2221" w:type="dxa"/>
+          </w:tcPr>
+          <w:p/>
+        </w:tc>
+        <w:tc>
+          <w:tcPr>
+            <w:tcW w:w="1285" w:type="dxa"/>
+          </w:tcPr>
+          <w:p>
+            <w:pPr>
+              <w:jc w:val="center"/>
+            </w:pPr>
+            <w:r>
+              <w:t>2</w:t>
+            </w:r>
+          </w:p>
+        </w:tc>
+        <w:tc>
+          <w:tcPr>
+            <w:tcW w:w="967" w:type="dxa"/>
+          </w:tcPr>
+          <w:p>
+            <w:pPr>
+              <w:jc w:val="center"/>
+            </w:pPr>
+            <w:r>
+              <w:t>4</w:t>
+            </w:r>
+          </w:p>
+        </w:tc>
+      </w:tr>
+      <w:tr>
+        <w:tc>
+          <w:tcPr>
+            <w:tcW w:w="500" w:type="dxa"/>
+          </w:tcPr>
+          <w:p>
+            <w:pPr>
+              <w:jc w:val="center"/>
+            </w:pPr>
+            <w:r>
+              <w:t>7</w:t>
+            </w:r>
+          </w:p>
+        </w:tc>
+        <w:tc>
+          <w:tcPr>
+            <w:tcW w:w="2147" w:type="dxa"/>
+          </w:tcPr>
+          <w:p>
+            <w:pPr>
+              <w:rPr>
+                <w:rFonts w:ascii="Arial" w:hAnsi="Arial" w:cs="Arial"/>
+                <w:b/>
+                <w:bCs/>
+                <w:color w:val="000000"/>
+              </w:rPr>
+            </w:pPr>
+            <w:r>
+              <w:rPr>
+                <w:rFonts w:ascii="Arial" w:hAnsi="Arial" w:cs="Arial"/>
+                <w:b/>
+                <w:bCs/>
+                <w:color w:val="000000"/>
+              </w:rPr>
+              <w:t> Deleting user’s account</w:t>
+            </w:r>
+          </w:p>
+        </w:tc>
+        <w:tc>
+          <w:tcPr>
+            <w:tcW w:w="1942" w:type="dxa"/>
+          </w:tcPr>
+          <w:p>
+            <w:pPr>
+              <w:jc w:val="center"/>
+            </w:pPr>
+            <w:r>
+              <w:t>Admin</w:t>
+            </w:r>
+          </w:p>
+        </w:tc>
+        <w:tc>
+          <w:tcPr>
+            <w:tcW w:w="2221" w:type="dxa"/>
+          </w:tcPr>
+          <w:p/>
+        </w:tc>
+        <w:tc>
+          <w:tcPr>
+            <w:tcW w:w="1285" w:type="dxa"/>
+          </w:tcPr>
+          <w:p>
+            <w:pPr>
+              <w:jc w:val="center"/>
+            </w:pPr>
+            <w:r>
+              <w:t>2</w:t>
+            </w:r>
+          </w:p>
+        </w:tc>
+        <w:tc>
+          <w:tcPr>
+            <w:tcW w:w="967" w:type="dxa"/>
+          </w:tcPr>
+          <w:p>
+            <w:pPr>
+              <w:jc w:val="center"/>
+            </w:pPr>
+            <w:r>
+              <w:t>4</w:t>
+            </w:r>
+          </w:p>
+        </w:tc>
+      </w:tr>
+      <w:tr>
+        <w:tc>
+          <w:tcPr>
+            <w:tcW w:w="500" w:type="dxa"/>
+          </w:tcPr>
+          <w:p>
+            <w:pPr>
+              <w:jc w:val="center"/>
+            </w:pPr>
+            <w:r>
+              <w:t>8</w:t>
+            </w:r>
+          </w:p>
+        </w:tc>
+        <w:tc>
+          <w:tcPr>
+            <w:tcW w:w="2147" w:type="dxa"/>
+          </w:tcPr>
+          <w:p>
+            <w:pPr>
+              <w:rPr>
+                <w:rFonts w:ascii="Arial" w:hAnsi="Arial" w:cs="Arial"/>
+                <w:b/>
+                <w:bCs/>
+                <w:color w:val="000000"/>
+              </w:rPr>
+            </w:pPr>
+            <w:r>
+              <w:rPr>
+                <w:rFonts w:ascii="Arial" w:hAnsi="Arial" w:cs="Arial"/>
+                <w:b/>
+                <w:bCs/>
+                <w:color w:val="000000"/>
+              </w:rPr>
+              <w:t>Editing a user’s profile</w:t>
+            </w:r>
+          </w:p>
+        </w:tc>
+        <w:tc>
+          <w:tcPr>
+            <w:tcW w:w="1942" w:type="dxa"/>
+          </w:tcPr>
+          <w:p>
+            <w:pPr>
+              <w:jc w:val="center"/>
+            </w:pPr>
+            <w:r>
+              <w:t>Admin</w:t>
+            </w:r>
+          </w:p>
+        </w:tc>
+        <w:tc>
+          <w:tcPr>
+            <w:tcW w:w="2221" w:type="dxa"/>
+          </w:tcPr>
+          <w:p/>
+        </w:tc>
+        <w:tc>
+          <w:tcPr>
+            <w:tcW w:w="1285" w:type="dxa"/>
+          </w:tcPr>
+          <w:p>
+            <w:pPr>
+              <w:jc w:val="center"/>
+            </w:pPr>
+            <w:r>
+              <w:t>2</w:t>
+            </w:r>
+          </w:p>
+        </w:tc>
+        <w:tc>
+          <w:tcPr>
+            <w:tcW w:w="967" w:type="dxa"/>
+          </w:tcPr>
+          <w:p>
+            <w:pPr>
+              <w:jc w:val="center"/>
+            </w:pPr>
+            <w:r>
+              <w:t>4</w:t>
+            </w:r>
+          </w:p>
+        </w:tc>
+      </w:tr>
+      <w:tr>
+        <w:tc>
+          <w:tcPr>
+            <w:tcW w:w="500" w:type="dxa"/>
+          </w:tcPr>
+          <w:p>
+            <w:pPr>
+              <w:jc w:val="center"/>
+            </w:pPr>
+            <w:r>
+              <w:t>13</w:t>
+            </w:r>
+          </w:p>
+        </w:tc>
+        <w:tc>
+          <w:tcPr>
+            <w:tcW w:w="2147" w:type="dxa"/>
+          </w:tcPr>
+          <w:p>
+            <w:pPr>
+              <w:rPr>
+                <w:rFonts w:ascii="Arial" w:hAnsi="Arial" w:cs="Arial"/>
+                <w:b/>
+                <w:bCs/>
+                <w:color w:val="000000"/>
+              </w:rPr>
+            </w:pPr>
+            <w:r>
+              <w:rPr>
+                <w:rFonts w:ascii="Arial" w:hAnsi="Arial" w:cs="Arial"/>
+                <w:b/>
+                <w:bCs/>
+                <w:color w:val="000000"/>
+              </w:rPr>
+              <w:t>Logging off</w:t>
+            </w:r>
+          </w:p>
+        </w:tc>
+        <w:tc>
+          <w:tcPr>
+            <w:tcW w:w="1942" w:type="dxa"/>
+          </w:tcPr>
+          <w:p>
+            <w:pPr>
+              <w:jc w:val="center"/>
+            </w:pPr>
+            <w:r>
+              <w:t>User</w:t>
+            </w:r>
+          </w:p>
+        </w:tc>
+        <w:tc>
+          <w:tcPr>
+            <w:tcW w:w="2221" w:type="dxa"/>
+          </w:tcPr>
+          <w:p/>
+        </w:tc>
+        <w:tc>
+          <w:tcPr>
+            <w:tcW w:w="1285" w:type="dxa"/>
+          </w:tcPr>
+          <w:p>
+            <w:pPr>
+              <w:jc w:val="center"/>
+            </w:pPr>
+            <w:r>
+              <w:t>2</w:t>
+            </w:r>
+          </w:p>
+        </w:tc>
+        <w:tc>
+          <w:tcPr>
+            <w:tcW w:w="967" w:type="dxa"/>
+          </w:tcPr>
+          <w:p>
+            <w:pPr>
+              <w:jc w:val="center"/>
+            </w:pPr>
+            <w:r>
+              <w:t>4</w:t>
+            </w:r>
+          </w:p>
+        </w:tc>
+        <w:bookmarkStart w:id="0" w:name="_GoBack"/>
+        <w:bookmarkEnd w:id="0"/>
+      </w:tr>
+      <w:tr>
+        <w:tc>
+          <w:tcPr>
+            <w:tcW w:w="500" w:type="dxa"/>
+          </w:tcPr>
+          <w:p>
+            <w:pPr>
+              <w:jc w:val="center"/>
+            </w:pPr>
+            <w:r>
+              <w:t>14</w:t>
+            </w:r>
+          </w:p>
+        </w:tc>
+        <w:tc>
+          <w:tcPr>
+            <w:tcW w:w="2147" w:type="dxa"/>
+          </w:tcPr>
+          <w:p>
+            <w:pPr>
+              <w:rPr>
+                <w:rFonts w:ascii="Arial" w:hAnsi="Arial" w:cs="Arial"/>
+                <w:b/>
+                <w:bCs/>
+                <w:color w:val="000000"/>
+              </w:rPr>
+            </w:pPr>
+            <w:r>
+              <w:rPr>
+                <w:rFonts w:ascii="Arial" w:hAnsi="Arial" w:cs="Arial"/>
+                <w:b/>
+                <w:bCs/>
+                <w:color w:val="000000"/>
+              </w:rPr>
+              <w:t> User viewing the list</w:t>
+            </w:r>
+          </w:p>
+        </w:tc>
+        <w:tc>
+          <w:tcPr>
+            <w:tcW w:w="1942" w:type="dxa"/>
+          </w:tcPr>
+          <w:p>
+            <w:pPr>
+              <w:jc w:val="center"/>
+            </w:pPr>
+            <w:r>
+              <w:t>User</w:t>
+            </w:r>
+          </w:p>
+        </w:tc>
+        <w:tc>
+          <w:tcPr>
+            <w:tcW w:w="2221" w:type="dxa"/>
+          </w:tcPr>
+          <w:p/>
+        </w:tc>
+        <w:tc>
+          <w:tcPr>
+            <w:tcW w:w="1285" w:type="dxa"/>
+          </w:tcPr>
+          <w:p>
+            <w:pPr>
+              <w:jc w:val="center"/>
+            </w:pPr>
+            <w:r>
+              <w:t>2</w:t>
+            </w:r>
+          </w:p>
+        </w:tc>
+        <w:tc>
+          <w:tcPr>
+            <w:tcW w:w="967" w:type="dxa"/>
+          </w:tcPr>
+          <w:p>
+            <w:pPr>
+              <w:jc w:val="center"/>
+            </w:pPr>
+            <w:r>
+              <w:t>4</w:t>
+            </w:r>
+          </w:p>
+        </w:tc>
+      </w:tr>
+      <w:tr>
+        <w:tc>
+          <w:tcPr>
+            <w:tcW w:w="500" w:type="dxa"/>
+          </w:tcPr>
+          <w:p>
+            <w:pPr>
+              <w:jc w:val="center"/>
+            </w:pPr>
+            <w:r>
+              <w:t>21</w:t>
+            </w:r>
+          </w:p>
+        </w:tc>
+        <w:tc>
+          <w:tcPr>
+            <w:tcW w:w="2147" w:type="dxa"/>
+          </w:tcPr>
+          <w:p>
+            <w:pPr>
+              <w:rPr>
+                <w:rFonts w:ascii="Arial" w:hAnsi="Arial" w:cs="Arial"/>
+                <w:b/>
+                <w:bCs/>
+                <w:color w:val="000000"/>
+              </w:rPr>
+            </w:pPr>
+            <w:r>
+              <w:rPr>
+                <w:rFonts w:ascii="Arial" w:hAnsi="Arial" w:cs="Arial"/>
+                <w:b/>
+                <w:bCs/>
+                <w:color w:val="000000"/>
+              </w:rPr>
+              <w:t>Creating an account</w:t>
+            </w:r>
+          </w:p>
+        </w:tc>
+        <w:tc>
+          <w:tcPr>
+            <w:tcW w:w="1942" w:type="dxa"/>
+          </w:tcPr>
+          <w:p>
+            <w:pPr>
+              <w:jc w:val="center"/>
+            </w:pPr>
+            <w:r>
+              <w:t>Visitor</w:t>
+            </w:r>
+          </w:p>
+        </w:tc>
+        <w:tc>
+          <w:tcPr>
+            <w:tcW w:w="2221" w:type="dxa"/>
+          </w:tcPr>
+          <w:p/>
+        </w:tc>
+        <w:tc>
+          <w:tcPr>
+            <w:tcW w:w="1285" w:type="dxa"/>
+          </w:tcPr>
+          <w:p>
+            <w:pPr>
+              <w:jc w:val="center"/>
+            </w:pPr>
+            <w:r>
+              <w:t>6</w:t>
+            </w:r>
+          </w:p>
+        </w:tc>
+        <w:tc>
+          <w:tcPr>
+            <w:tcW w:w="967" w:type="dxa"/>
+          </w:tcPr>
+          <w:p>
+            <w:pPr>
+              <w:jc w:val="center"/>
+            </w:pPr>
+            <w:r>
+              <w:t>4</w:t>
+            </w:r>
+          </w:p>
+        </w:tc>
+      </w:tr>
+      <w:tr>
+        <w:tc>
+          <w:tcPr>
+            <w:tcW w:w="500" w:type="dxa"/>
+          </w:tcPr>
+          <w:p>
+            <w:pPr>
+              <w:jc w:val="center"/>
+            </w:pPr>
+            <w:r>
+              <w:t>22</w:t>
+            </w:r>
+          </w:p>
+        </w:tc>
+        <w:tc>
+          <w:tcPr>
+            <w:tcW w:w="2147" w:type="dxa"/>
+          </w:tcPr>
+          <w:p>
+            <w:pPr>
+              <w:rPr>
+                <w:rFonts w:ascii="Arial" w:hAnsi="Arial" w:cs="Arial"/>
+                <w:b/>
+                <w:bCs/>
+                <w:color w:val="000000"/>
+              </w:rPr>
+            </w:pPr>
+            <w:r>
+              <w:rPr>
+                <w:rFonts w:ascii="Arial" w:hAnsi="Arial" w:cs="Arial"/>
+                <w:b/>
+                <w:bCs/>
+                <w:color w:val="000000"/>
+              </w:rPr>
+              <w:t> Logging in to the account</w:t>
+            </w:r>
+          </w:p>
+        </w:tc>
+        <w:tc>
+          <w:tcPr>
+            <w:tcW w:w="1942" w:type="dxa"/>
+          </w:tcPr>
+          <w:p>
+            <w:pPr>
+              <w:jc w:val="center"/>
+            </w:pPr>
+            <w:r>
+              <w:t>Visitor</w:t>
+            </w:r>
+          </w:p>
+        </w:tc>
+        <w:tc>
+          <w:tcPr>
+            <w:tcW w:w="2221" w:type="dxa"/>
+          </w:tcPr>
+          <w:p/>
+        </w:tc>
+        <w:tc>
+          <w:tcPr>
+            <w:tcW w:w="1285" w:type="dxa"/>
+          </w:tcPr>
+          <w:p>
+            <w:pPr>
+              <w:jc w:val="center"/>
+            </w:pPr>
+            <w:r>
+              <w:t>2</w:t>
+            </w:r>
+          </w:p>
+        </w:tc>
+        <w:tc>
+          <w:tcPr>
+            <w:tcW w:w="967" w:type="dxa"/>
+          </w:tcPr>
+          <w:p>
+            <w:pPr>
+              <w:jc w:val="center"/>
+            </w:pPr>
+            <w:r>
+              <w:t>4</w:t>
+            </w:r>
+          </w:p>
+        </w:tc>
+      </w:tr>
+      <w:tr>
+        <w:tc>
+          <w:tcPr>
+            <w:tcW w:w="500" w:type="dxa"/>
+          </w:tcPr>
+          <w:p>
+            <w:pPr>
+              <w:jc w:val="center"/>
+            </w:pPr>
+            <w:r>
+              <w:t>24</w:t>
+            </w:r>
+          </w:p>
+        </w:tc>
+        <w:tc>
+          <w:tcPr>
+            <w:tcW w:w="2147" w:type="dxa"/>
+          </w:tcPr>
+          <w:p>
+            <w:pPr>
+              <w:rPr>
+                <w:rFonts w:ascii="Arial" w:hAnsi="Arial" w:cs="Arial"/>
+                <w:b/>
+                <w:bCs/>
+                <w:color w:val="000000"/>
+              </w:rPr>
+            </w:pPr>
+            <w:r>
+              <w:rPr>
+                <w:rFonts w:ascii="Arial" w:hAnsi="Arial" w:cs="Arial"/>
+                <w:b/>
+                <w:bCs/>
+                <w:color w:val="000000"/>
+              </w:rPr>
+              <w:t>Checking information about chosen disaster</w:t>
+            </w:r>
+          </w:p>
+        </w:tc>
+        <w:tc>
+          <w:tcPr>
+            <w:tcW w:w="1942" w:type="dxa"/>
+          </w:tcPr>
+          <w:p>
+            <w:pPr>
+              <w:jc w:val="center"/>
+            </w:pPr>
+            <w:r>
+              <w:t>Visitor</w:t>
+            </w:r>
+          </w:p>
+        </w:tc>
+        <w:tc>
+          <w:tcPr>
+            <w:tcW w:w="2221" w:type="dxa"/>
+          </w:tcPr>
+          <w:p/>
+        </w:tc>
+        <w:tc>
+          <w:tcPr>
+            <w:tcW w:w="1285" w:type="dxa"/>
+          </w:tcPr>
+          <w:p>
+            <w:pPr>
+              <w:jc w:val="center"/>
+            </w:pPr>
+            <w:r>
+              <w:t>1</w:t>
+            </w:r>
+          </w:p>
+        </w:tc>
+        <w:tc>
+          <w:tcPr>
+            <w:tcW w:w="967" w:type="dxa"/>
+          </w:tcPr>
+          <w:p>
+            <w:pPr>
+              <w:jc w:val="center"/>
+            </w:pPr>
+            <w:r>
+              <w:t>4</w:t>
+            </w:r>
+          </w:p>
+        </w:tc>
+      </w:tr>
+      <w:tr>
+        <w:tc>
+          <w:tcPr>
+            <w:tcW w:w="500" w:type="dxa"/>
+          </w:tcPr>
+          <w:p>
+            <w:pPr>
+              <w:jc w:val="center"/>
+            </w:pPr>
+            <w:r>
+              <w:t>11</w:t>
+            </w:r>
+          </w:p>
+        </w:tc>
+        <w:tc>
+          <w:tcPr>
+            <w:tcW w:w="2147" w:type="dxa"/>
+          </w:tcPr>
+          <w:p>
+            <w:pPr>
+              <w:rPr>
+                <w:rFonts w:ascii="Arial" w:hAnsi="Arial" w:cs="Arial"/>
+                <w:b/>
+                <w:bCs/>
+                <w:color w:val="000000"/>
+              </w:rPr>
+            </w:pPr>
+            <w:r>
+              <w:rPr>
+                <w:rFonts w:ascii="Arial" w:hAnsi="Arial" w:cs="Arial"/>
+                <w:b/>
+                <w:bCs/>
+                <w:color w:val="000000"/>
+              </w:rPr>
+              <w:t>Viewing account</w:t>
+            </w:r>
+          </w:p>
+        </w:tc>
+        <w:tc>
+          <w:tcPr>
+            <w:tcW w:w="1942" w:type="dxa"/>
+          </w:tcPr>
+          <w:p>
+            <w:pPr>
+              <w:jc w:val="center"/>
+            </w:pPr>
+            <w:r>
+              <w:t>User</w:t>
+            </w:r>
+          </w:p>
+        </w:tc>
+        <w:tc>
+          <w:tcPr>
+            <w:tcW w:w="2221" w:type="dxa"/>
+          </w:tcPr>
+          <w:p/>
+        </w:tc>
+        <w:tc>
+          <w:tcPr>
+            <w:tcW w:w="1285" w:type="dxa"/>
+          </w:tcPr>
+          <w:p>
+            <w:pPr>
+              <w:jc w:val="center"/>
+            </w:pPr>
+            <w:r>
+              <w:t>2</w:t>
+            </w:r>
+          </w:p>
+        </w:tc>
+        <w:tc>
+          <w:tcPr>
+            <w:tcW w:w="967" w:type="dxa"/>
+          </w:tcPr>
+          <w:p>
+            <w:pPr>
+              <w:jc w:val="center"/>
+            </w:pPr>
+            <w:r>
+              <w:t>5</w:t>
+            </w:r>
+          </w:p>
+        </w:tc>
+      </w:tr>
+      <w:tr>
+        <w:trPr>
+          <w:trHeight w:val="105"/>
+        </w:trPr>
+        <w:tc>
+          <w:tcPr>
+            <w:tcW w:w="6810" w:type="dxa"/>
+            <w:gridSpan w:val="4"/>
+            <w:shd w:val="clear" w:color="auto" w:fill="D5DCE4" w:themeFill="text2" w:themeFillTint="33"/>
+          </w:tcPr>
+          <w:p>
+            <w:r>
+              <w:t>Total ideal hours:</w:t>
+            </w:r>
+          </w:p>
+        </w:tc>
+        <w:tc>
+          <w:tcPr>
+            <w:tcW w:w="2252" w:type="dxa"/>
+            <w:gridSpan w:val="2"/>
+            <w:shd w:val="clear" w:color="auto" w:fill="D5DCE4" w:themeFill="text2" w:themeFillTint="33"/>
+          </w:tcPr>
+          <w:p>
+            <w:r>
+              <w:t>112</w:t>
+            </w:r>
+          </w:p>
         </w:tc>
       </w:tr>
     </w:tbl>
@@ -750,6 +2677,21 @@
       </w:tblBorders>
     </w:tblPr>
   </w:style>
+  <w:style w:type="paragraph" w:styleId="a4">
+    <w:name w:val="Normal (Web)"/>
+    <w:basedOn w:val="a"/>
+    <w:uiPriority w:val="99"/>
+    <w:unhideWhenUsed/>
+    <w:rsid w:val="008A5C3C"/>
+    <w:pPr>
+      <w:spacing w:before="100" w:beforeAutospacing="1" w:after="100" w:afterAutospacing="1" w:line="240" w:lineRule="auto"/>
+    </w:pPr>
+    <w:rPr>
+      <w:rFonts w:ascii="Times New Roman" w:eastAsia="Times New Roman" w:hAnsi="Times New Roman" w:cs="Times New Roman"/>
+      <w:sz w:val="24"/>
+      <w:szCs w:val="24"/>
+    </w:rPr>
+  </w:style>
 </w:styles>
 </file>
 

</xml_diff>

<commit_message>
adding information in shop and disaster
</commit_message>
<xml_diff>
--- a/Product Backlog.docx
+++ b/Product Backlog.docx
@@ -316,7 +316,11 @@
           <w:tcPr>
             <w:tcW w:w="2221" w:type="dxa"/>
           </w:tcPr>
-          <w:p/>
+          <w:p>
+            <w:r>
+              <w:t>S2</w:t>
+            </w:r>
+          </w:p>
         </w:tc>
         <w:tc>
           <w:tcPr>
@@ -392,7 +396,11 @@
           <w:tcPr>
             <w:tcW w:w="2221" w:type="dxa"/>
           </w:tcPr>
-          <w:p/>
+          <w:p>
+            <w:r>
+              <w:t>S2</w:t>
+            </w:r>
+          </w:p>
         </w:tc>
         <w:tc>
           <w:tcPr>
@@ -636,7 +644,13 @@
           <w:tcPr>
             <w:tcW w:w="2221" w:type="dxa"/>
           </w:tcPr>
-          <w:p/>
+          <w:p>
+            <w:r>
+              <w:t>S2</w:t>
+            </w:r>
+            <w:bookmarkStart w:id="0" w:name="_GoBack"/>
+            <w:bookmarkEnd w:id="0"/>
+          </w:p>
         </w:tc>
         <w:tc>
           <w:tcPr>
@@ -1741,7 +1755,11 @@
           <w:tcPr>
             <w:tcW w:w="2221" w:type="dxa"/>
           </w:tcPr>
-          <w:p/>
+          <w:p>
+            <w:r>
+              <w:t>S1</w:t>
+            </w:r>
+          </w:p>
         </w:tc>
         <w:tc>
           <w:tcPr>
@@ -1769,8 +1787,6 @@
             </w:r>
           </w:p>
         </w:tc>
-        <w:bookmarkStart w:id="0" w:name="_GoBack"/>
-        <w:bookmarkEnd w:id="0"/>
       </w:tr>
       <w:tr>
         <w:tc>
@@ -1911,7 +1927,11 @@
           <w:tcPr>
             <w:tcW w:w="2221" w:type="dxa"/>
           </w:tcPr>
-          <w:p/>
+          <w:p>
+            <w:r>
+              <w:t>S1</w:t>
+            </w:r>
+          </w:p>
         </w:tc>
         <w:tc>
           <w:tcPr>
@@ -1995,7 +2015,11 @@
           <w:tcPr>
             <w:tcW w:w="2221" w:type="dxa"/>
           </w:tcPr>
-          <w:p/>
+          <w:p>
+            <w:r>
+              <w:t>S1</w:t>
+            </w:r>
+          </w:p>
         </w:tc>
         <w:tc>
           <w:tcPr>

</xml_diff>

<commit_message>
User manage page working everythink i think :D
</commit_message>
<xml_diff>
--- a/Product Backlog.docx
+++ b/Product Backlog.docx
@@ -331,8 +331,10 @@
               <w:jc w:val="center"/>
             </w:pPr>
             <w:r>
-              <w:t>10</w:t>
-            </w:r>
+              <w:t>40</w:t>
+            </w:r>
+            <w:bookmarkStart w:id="0" w:name="_GoBack"/>
+            <w:bookmarkEnd w:id="0"/>
           </w:p>
         </w:tc>
         <w:tc>
@@ -411,7 +413,7 @@
               <w:jc w:val="center"/>
             </w:pPr>
             <w:r>
-              <w:t>12</w:t>
+              <w:t>25</w:t>
             </w:r>
           </w:p>
         </w:tc>
@@ -644,13 +646,7 @@
           <w:tcPr>
             <w:tcW w:w="2221" w:type="dxa"/>
           </w:tcPr>
-          <w:p>
-            <w:r>
-              <w:t>S2</w:t>
-            </w:r>
-            <w:bookmarkStart w:id="0" w:name="_GoBack"/>
-            <w:bookmarkEnd w:id="0"/>
-          </w:p>
+          <w:p/>
         </w:tc>
         <w:tc>
           <w:tcPr>
@@ -1770,7 +1766,7 @@
               <w:jc w:val="center"/>
             </w:pPr>
             <w:r>
-              <w:t>2</w:t>
+              <w:t>10</w:t>
             </w:r>
           </w:p>
         </w:tc>
@@ -1942,7 +1938,7 @@
               <w:jc w:val="center"/>
             </w:pPr>
             <w:r>
-              <w:t>6</w:t>
+              <w:t>34</w:t>
             </w:r>
           </w:p>
         </w:tc>
@@ -2030,7 +2026,7 @@
               <w:jc w:val="center"/>
             </w:pPr>
             <w:r>
-              <w:t>2</w:t>
+              <w:t>32</w:t>
             </w:r>
           </w:p>
         </w:tc>

</xml_diff>

<commit_message>
product backlog ans sprint 4
</commit_message>
<xml_diff>
--- a/Product Backlog.docx
+++ b/Product Backlog.docx
@@ -234,7 +234,11 @@
           <w:tcPr>
             <w:tcW w:w="2221" w:type="dxa"/>
           </w:tcPr>
-          <w:p/>
+          <w:p>
+            <w:r>
+              <w:t>delete</w:t>
+            </w:r>
+          </w:p>
         </w:tc>
         <w:tc>
           <w:tcPr>
@@ -491,6 +495,9 @@
             <w:r>
               <w:t>S3</w:t>
             </w:r>
+            <w:r>
+              <w:t xml:space="preserve"> S4</w:t>
+            </w:r>
           </w:p>
         </w:tc>
         <w:tc>
@@ -579,6 +586,9 @@
             <w:r>
               <w:t>S3</w:t>
             </w:r>
+            <w:r>
+              <w:t xml:space="preserve"> S4</w:t>
+            </w:r>
           </w:p>
         </w:tc>
         <w:tc>
@@ -843,6 +853,9 @@
             <w:r>
               <w:t>S3</w:t>
             </w:r>
+            <w:r>
+              <w:t xml:space="preserve"> S4</w:t>
+            </w:r>
           </w:p>
         </w:tc>
         <w:tc>
@@ -1019,6 +1032,9 @@
             <w:r>
               <w:t>S3</w:t>
             </w:r>
+            <w:r>
+              <w:t xml:space="preserve"> S4</w:t>
+            </w:r>
           </w:p>
         </w:tc>
         <w:tc>
@@ -1107,6 +1123,9 @@
             <w:r>
               <w:t>S3</w:t>
             </w:r>
+            <w:r>
+              <w:t xml:space="preserve"> S4</w:t>
+            </w:r>
           </w:p>
         </w:tc>
         <w:tc>
@@ -1282,6 +1301,9 @@
           <w:p>
             <w:r>
               <w:t>S3</w:t>
+            </w:r>
+            <w:r>
+              <w:t xml:space="preserve"> S4</w:t>
             </w:r>
           </w:p>
         </w:tc>
@@ -1647,6 +1669,11 @@
             <w:r>
               <w:t>S3</w:t>
             </w:r>
+            <w:r>
+              <w:t xml:space="preserve"> S4</w:t>
+            </w:r>
+            <w:bookmarkStart w:id="0" w:name="_GoBack"/>
+            <w:bookmarkEnd w:id="0"/>
           </w:p>
         </w:tc>
         <w:tc>
@@ -2313,12 +2340,7 @@
           </w:tcPr>
           <w:p>
             <w:r>
-              <w:t xml:space="preserve">Total ideal </w:t>
-            </w:r>
-            <w:bookmarkStart w:id="0" w:name="_GoBack"/>
-            <w:bookmarkEnd w:id="0"/>
-            <w:r>
-              <w:t>hours:</w:t>
+              <w:t>Total ideal hours:</w:t>
             </w:r>
           </w:p>
         </w:tc>

</xml_diff>